<commit_message>
Short Answer questions completed
</commit_message>
<xml_diff>
--- a/Micro/Short Answer questions.docx
+++ b/Micro/Short Answer questions.docx
@@ -775,16 +775,20 @@
             <w:r>
               <w:t>End</w:t>
             </w:r>
-            <w:bookmarkStart w:id="0" w:name="_GoBack"/>
-            <w:bookmarkEnd w:id="0"/>
           </w:p>
         </w:tc>
       </w:tr>
     </w:tbl>
     <w:p>
       <w:pPr>
-        <w:ind w:left="360"/>
-      </w:pPr>
+        <w:pStyle w:val="ListParagraph"/>
+        <w:numPr>
+          <w:ilvl w:val="0"/>
+          <w:numId w:val="4"/>
+        </w:numPr>
+      </w:pPr>
+      <w:bookmarkStart w:id="0" w:name="_GoBack"/>
+      <w:bookmarkEnd w:id="0"/>
     </w:p>
     <w:sectPr>
       <w:pgSz w:w="12240" w:h="15840"/>
@@ -2639,7 +2643,7 @@
 </file>
 
 <file path=customXml/itemProps2.xml><?xml version="1.0" encoding="utf-8"?>
-<ds:datastoreItem xmlns:ds="http://schemas.openxmlformats.org/officeDocument/2006/customXml" ds:itemID="{977C50F1-5E34-4DD8-9F18-7F76A07A61F2}">
+<ds:datastoreItem xmlns:ds="http://schemas.openxmlformats.org/officeDocument/2006/customXml" ds:itemID="{812B6F6B-B282-44DF-B3F2-6C1E940DF250}">
   <ds:schemaRefs>
     <ds:schemaRef ds:uri="http://schemas.openxmlformats.org/officeDocument/2006/bibliography"/>
   </ds:schemaRefs>

</xml_diff>